<commit_message>
Correcting typos with the quick start file for Interim Report 2
</commit_message>
<xml_diff>
--- a/interimReport2_QuickStart.docx
+++ b/interimReport2_QuickStart.docx
@@ -163,7 +163,13 @@
         <w:spacing w:after="0" w:line="240" w:lineRule="auto"/>
       </w:pPr>
       <w:r>
-        <w:t>Step 3: Expand any set and click on all 4 images. This brings a preview of the images. Click the rotate images button to adjust as necessary</w:t>
+        <w:t xml:space="preserve">Step 3: Expand any set and click on all 4 images. This brings </w:t>
+      </w:r>
+      <w:r>
+        <w:t xml:space="preserve">up </w:t>
+      </w:r>
+      <w:r>
+        <w:t>a preview of the images. Click the rotate images button to adjust as necessary</w:t>
       </w:r>
     </w:p>
     <w:p>
@@ -257,20 +263,32 @@
         <w:spacing w:after="0" w:line="240" w:lineRule="auto"/>
       </w:pPr>
       <w:r>
-        <w:t>Step 5: If everything was required the calculate button turns green. Click the button for results.</w:t>
-      </w:r>
-    </w:p>
-    <w:p>
-      <w:pPr>
-        <w:spacing w:after="0" w:line="240" w:lineRule="auto"/>
-      </w:pPr>
-    </w:p>
-    <w:p>
-      <w:pPr>
-        <w:spacing w:after="0" w:line="240" w:lineRule="auto"/>
-      </w:pPr>
+        <w:t xml:space="preserve">Step 5: If everything </w:t>
+      </w:r>
+      <w:r>
+        <w:t xml:space="preserve">that is </w:t>
+      </w:r>
+      <w:r>
+        <w:t xml:space="preserve">required </w:t>
+      </w:r>
+      <w:r>
+        <w:t xml:space="preserve">was entered, </w:t>
+      </w:r>
       <w:bookmarkStart w:id="0" w:name="_GoBack"/>
       <w:bookmarkEnd w:id="0"/>
+      <w:r>
+        <w:t>the calculate button turns green. Click the button for results.</w:t>
+      </w:r>
+    </w:p>
+    <w:p>
+      <w:pPr>
+        <w:spacing w:after="0" w:line="240" w:lineRule="auto"/>
+      </w:pPr>
+    </w:p>
+    <w:p>
+      <w:pPr>
+        <w:spacing w:after="0" w:line="240" w:lineRule="auto"/>
+      </w:pPr>
     </w:p>
     <w:p>
       <w:pPr>
@@ -443,6 +461,7 @@
         <w:spacing w:after="0" w:line="240" w:lineRule="auto"/>
       </w:pPr>
       <w:r>
+        <w:lastRenderedPageBreak/>
         <w:t>https://conda.io/docs/user-guide/tasks/manage-environments.html#building-identical-conda-environments</w:t>
       </w:r>
     </w:p>

</xml_diff>

<commit_message>
Clarified instructions on running classifier
</commit_message>
<xml_diff>
--- a/interimReport2_QuickStart.docx
+++ b/interimReport2_QuickStart.docx
@@ -274,266 +274,287 @@
       <w:r>
         <w:t xml:space="preserve">was entered, </w:t>
       </w:r>
+      <w:r>
+        <w:t>the calculate button turns green. Click the button for results.</w:t>
+      </w:r>
+    </w:p>
+    <w:p>
+      <w:pPr>
+        <w:spacing w:after="0" w:line="240" w:lineRule="auto"/>
+      </w:pPr>
+    </w:p>
+    <w:p>
+      <w:pPr>
+        <w:spacing w:after="0" w:line="240" w:lineRule="auto"/>
+      </w:pPr>
+    </w:p>
+    <w:p>
+      <w:pPr>
+        <w:spacing w:after="0" w:line="240" w:lineRule="auto"/>
+        <w:rPr>
+          <w:b/>
+          <w:u w:val="single"/>
+        </w:rPr>
+      </w:pPr>
+      <w:r>
+        <w:rPr>
+          <w:b/>
+          <w:u w:val="single"/>
+        </w:rPr>
+        <w:t xml:space="preserve">Section </w:t>
+      </w:r>
+      <w:r>
+        <w:rPr>
+          <w:b/>
+          <w:u w:val="single"/>
+        </w:rPr>
+        <w:t>2</w:t>
+      </w:r>
+      <w:r>
+        <w:rPr>
+          <w:b/>
+          <w:u w:val="single"/>
+        </w:rPr>
+        <w:t>:</w:t>
+      </w:r>
+      <w:r>
+        <w:rPr>
+          <w:b/>
+          <w:u w:val="single"/>
+        </w:rPr>
+        <w:t xml:space="preserve"> Running the Classifier</w:t>
+      </w:r>
+    </w:p>
+    <w:p>
+      <w:pPr>
+        <w:spacing w:after="0" w:line="240" w:lineRule="auto"/>
+      </w:pPr>
+      <w:r>
+        <w:t># Code overview</w:t>
+      </w:r>
+    </w:p>
+    <w:p>
+      <w:pPr>
+        <w:spacing w:after="0" w:line="240" w:lineRule="auto"/>
+      </w:pPr>
+      <w:r>
+        <w:t># Source: https://www.pyimagesearch.com/2018/04/16/keras-and-convolutional-neural-networks-cnns/</w:t>
+      </w:r>
+    </w:p>
+    <w:p>
+      <w:pPr>
+        <w:spacing w:after="0" w:line="240" w:lineRule="auto"/>
+      </w:pPr>
+      <w:r>
+        <w:t># Code is a slightly modified version of the above</w:t>
+      </w:r>
+    </w:p>
+    <w:p>
+      <w:pPr>
+        <w:spacing w:after="0" w:line="240" w:lineRule="auto"/>
+      </w:pPr>
+    </w:p>
+    <w:p>
+      <w:pPr>
+        <w:spacing w:after="0" w:line="240" w:lineRule="auto"/>
+      </w:pPr>
+      <w:r>
+        <w:t xml:space="preserve">bagclassifier.py - The </w:t>
+      </w:r>
+      <w:proofErr w:type="spellStart"/>
+      <w:r>
+        <w:t>Keras</w:t>
+      </w:r>
+      <w:proofErr w:type="spellEnd"/>
+      <w:r>
+        <w:t xml:space="preserve"> model</w:t>
+      </w:r>
+    </w:p>
+    <w:p>
+      <w:pPr>
+        <w:spacing w:after="0" w:line="240" w:lineRule="auto"/>
+      </w:pPr>
+      <w:r>
+        <w:t>train.py - For pre-processing images and training the model</w:t>
+      </w:r>
+    </w:p>
+    <w:p>
+      <w:pPr>
+        <w:spacing w:after="0" w:line="240" w:lineRule="auto"/>
+      </w:pPr>
+      <w:r>
+        <w:t>classify.py - References the model to make predictions for an image</w:t>
+      </w:r>
+    </w:p>
+    <w:p>
+      <w:pPr>
+        <w:spacing w:after="0" w:line="240" w:lineRule="auto"/>
+      </w:pPr>
+    </w:p>
+    <w:p>
+      <w:pPr>
+        <w:spacing w:after="0" w:line="240" w:lineRule="auto"/>
+      </w:pPr>
+      <w:r>
+        <w:t xml:space="preserve"># Install </w:t>
+      </w:r>
+      <w:proofErr w:type="spellStart"/>
+      <w:r>
+        <w:t>conda</w:t>
+      </w:r>
+      <w:proofErr w:type="spellEnd"/>
+      <w:r>
+        <w:t xml:space="preserve"> for your OS</w:t>
+      </w:r>
+    </w:p>
+    <w:p>
+      <w:pPr>
+        <w:spacing w:after="0" w:line="240" w:lineRule="auto"/>
+      </w:pPr>
+    </w:p>
+    <w:p>
+      <w:pPr>
+        <w:spacing w:after="0" w:line="240" w:lineRule="auto"/>
+      </w:pPr>
+      <w:r>
+        <w:t>https://conda.io/docs/user-guide/install/index.html</w:t>
+      </w:r>
+    </w:p>
+    <w:p>
+      <w:pPr>
+        <w:spacing w:after="0" w:line="240" w:lineRule="auto"/>
+      </w:pPr>
+    </w:p>
+    <w:p>
+      <w:pPr>
+        <w:spacing w:after="0" w:line="240" w:lineRule="auto"/>
+      </w:pPr>
+      <w:r>
+        <w:t># Set up the environment</w:t>
+      </w:r>
+    </w:p>
+    <w:p>
+      <w:pPr>
+        <w:spacing w:after="0" w:line="240" w:lineRule="auto"/>
+      </w:pPr>
+      <w:r>
+        <w:t>I included a spec file called spec-file.txt what can be used to create the</w:t>
+      </w:r>
+    </w:p>
+    <w:p>
+      <w:pPr>
+        <w:spacing w:after="0" w:line="240" w:lineRule="auto"/>
+      </w:pPr>
+      <w:r>
+        <w:t>exact environment I used to build and run the classifier</w:t>
+      </w:r>
+    </w:p>
+    <w:p>
+      <w:pPr>
+        <w:spacing w:after="0" w:line="240" w:lineRule="auto"/>
+      </w:pPr>
+    </w:p>
+    <w:p>
+      <w:pPr>
+        <w:spacing w:after="0" w:line="240" w:lineRule="auto"/>
+      </w:pPr>
+      <w:r>
+        <w:lastRenderedPageBreak/>
+        <w:t>https://conda.io/docs/user-guide/tasks/manage-environments.html#building-identical-conda-environments</w:t>
+      </w:r>
+    </w:p>
+    <w:p>
+      <w:pPr>
+        <w:spacing w:after="0" w:line="240" w:lineRule="auto"/>
+      </w:pPr>
+    </w:p>
+    <w:p>
+      <w:pPr>
+        <w:spacing w:after="0" w:line="240" w:lineRule="auto"/>
+      </w:pPr>
+      <w:proofErr w:type="spellStart"/>
+      <w:r>
+        <w:t>conda</w:t>
+      </w:r>
+      <w:proofErr w:type="spellEnd"/>
+      <w:r>
+        <w:t xml:space="preserve"> create --name cs501 --file spec-file.txt</w:t>
+      </w:r>
+    </w:p>
+    <w:p>
+      <w:pPr>
+        <w:spacing w:after="0" w:line="240" w:lineRule="auto"/>
+      </w:pPr>
+    </w:p>
+    <w:p>
+      <w:pPr>
+        <w:spacing w:after="0" w:line="240" w:lineRule="auto"/>
+      </w:pPr>
+      <w:r>
+        <w:t>Then you need to use pip to install the '</w:t>
+      </w:r>
+      <w:proofErr w:type="spellStart"/>
+      <w:r>
+        <w:t>imutils</w:t>
+      </w:r>
+      <w:proofErr w:type="spellEnd"/>
+      <w:r>
+        <w:t>' package</w:t>
+      </w:r>
+    </w:p>
+    <w:p>
+      <w:pPr>
+        <w:spacing w:after="0" w:line="240" w:lineRule="auto"/>
+      </w:pPr>
+    </w:p>
+    <w:p>
+      <w:pPr>
+        <w:spacing w:after="0" w:line="240" w:lineRule="auto"/>
+      </w:pPr>
+      <w:r>
+        <w:t xml:space="preserve">pip install </w:t>
+      </w:r>
+      <w:proofErr w:type="spellStart"/>
+      <w:r>
+        <w:t>imutils</w:t>
+      </w:r>
+      <w:proofErr w:type="spellEnd"/>
+    </w:p>
+    <w:p>
+      <w:pPr>
+        <w:spacing w:after="0" w:line="240" w:lineRule="auto"/>
+      </w:pPr>
+    </w:p>
+    <w:p>
+      <w:pPr>
+        <w:spacing w:after="0" w:line="240" w:lineRule="auto"/>
+      </w:pPr>
+      <w:r>
+        <w:t># Run the classifier</w:t>
+      </w:r>
+    </w:p>
+    <w:p>
+      <w:pPr>
+        <w:spacing w:after="0" w:line="240" w:lineRule="auto"/>
+      </w:pPr>
+    </w:p>
+    <w:p>
+      <w:pPr>
+        <w:spacing w:after="0" w:line="240" w:lineRule="auto"/>
+      </w:pPr>
+      <w:r>
+        <w:t xml:space="preserve">Navigate to the </w:t>
+      </w:r>
+      <w:proofErr w:type="spellStart"/>
+      <w:r>
+        <w:t>bag_classifier</w:t>
+      </w:r>
+      <w:proofErr w:type="spellEnd"/>
+      <w:r>
+        <w:t xml:space="preserve"> directory</w:t>
+      </w:r>
       <w:bookmarkStart w:id="0" w:name="_GoBack"/>
       <w:bookmarkEnd w:id="0"/>
-      <w:r>
-        <w:t>the calculate button turns green. Click the button for results.</w:t>
-      </w:r>
-    </w:p>
-    <w:p>
-      <w:pPr>
-        <w:spacing w:after="0" w:line="240" w:lineRule="auto"/>
-      </w:pPr>
-    </w:p>
-    <w:p>
-      <w:pPr>
-        <w:spacing w:after="0" w:line="240" w:lineRule="auto"/>
-      </w:pPr>
-    </w:p>
-    <w:p>
-      <w:pPr>
-        <w:spacing w:after="0" w:line="240" w:lineRule="auto"/>
-        <w:rPr>
-          <w:b/>
-          <w:u w:val="single"/>
-        </w:rPr>
-      </w:pPr>
-      <w:r>
-        <w:rPr>
-          <w:b/>
-          <w:u w:val="single"/>
-        </w:rPr>
-        <w:t xml:space="preserve">Section </w:t>
-      </w:r>
-      <w:r>
-        <w:rPr>
-          <w:b/>
-          <w:u w:val="single"/>
-        </w:rPr>
-        <w:t>2</w:t>
-      </w:r>
-      <w:r>
-        <w:rPr>
-          <w:b/>
-          <w:u w:val="single"/>
-        </w:rPr>
-        <w:t>:</w:t>
-      </w:r>
-      <w:r>
-        <w:rPr>
-          <w:b/>
-          <w:u w:val="single"/>
-        </w:rPr>
-        <w:t xml:space="preserve"> Running the Classifier</w:t>
-      </w:r>
-    </w:p>
-    <w:p>
-      <w:pPr>
-        <w:spacing w:after="0" w:line="240" w:lineRule="auto"/>
-      </w:pPr>
-      <w:r>
-        <w:t># Code overview</w:t>
-      </w:r>
-    </w:p>
-    <w:p>
-      <w:pPr>
-        <w:spacing w:after="0" w:line="240" w:lineRule="auto"/>
-      </w:pPr>
-      <w:r>
-        <w:t># Source: https://www.pyimagesearch.com/2018/04/16/keras-and-convolutional-neural-networks-cnns/</w:t>
-      </w:r>
-    </w:p>
-    <w:p>
-      <w:pPr>
-        <w:spacing w:after="0" w:line="240" w:lineRule="auto"/>
-      </w:pPr>
-      <w:r>
-        <w:t># Code is a slightly modified version of the above</w:t>
-      </w:r>
-    </w:p>
-    <w:p>
-      <w:pPr>
-        <w:spacing w:after="0" w:line="240" w:lineRule="auto"/>
-      </w:pPr>
-    </w:p>
-    <w:p>
-      <w:pPr>
-        <w:spacing w:after="0" w:line="240" w:lineRule="auto"/>
-      </w:pPr>
-      <w:r>
-        <w:t xml:space="preserve">bagclassifier.py - The </w:t>
-      </w:r>
-      <w:proofErr w:type="spellStart"/>
-      <w:r>
-        <w:t>Keras</w:t>
-      </w:r>
-      <w:proofErr w:type="spellEnd"/>
-      <w:r>
-        <w:t xml:space="preserve"> model</w:t>
-      </w:r>
-    </w:p>
-    <w:p>
-      <w:pPr>
-        <w:spacing w:after="0" w:line="240" w:lineRule="auto"/>
-      </w:pPr>
-      <w:r>
-        <w:t>train.py - For pre-processing images and training the model</w:t>
-      </w:r>
-    </w:p>
-    <w:p>
-      <w:pPr>
-        <w:spacing w:after="0" w:line="240" w:lineRule="auto"/>
-      </w:pPr>
-      <w:r>
-        <w:t>classify.py - References the model to make predictions for an image</w:t>
-      </w:r>
-    </w:p>
-    <w:p>
-      <w:pPr>
-        <w:spacing w:after="0" w:line="240" w:lineRule="auto"/>
-      </w:pPr>
-    </w:p>
-    <w:p>
-      <w:pPr>
-        <w:spacing w:after="0" w:line="240" w:lineRule="auto"/>
-      </w:pPr>
-      <w:r>
-        <w:t xml:space="preserve"># Install </w:t>
-      </w:r>
-      <w:proofErr w:type="spellStart"/>
-      <w:r>
-        <w:t>conda</w:t>
-      </w:r>
-      <w:proofErr w:type="spellEnd"/>
-      <w:r>
-        <w:t xml:space="preserve"> for your OS</w:t>
-      </w:r>
-    </w:p>
-    <w:p>
-      <w:pPr>
-        <w:spacing w:after="0" w:line="240" w:lineRule="auto"/>
-      </w:pPr>
-    </w:p>
-    <w:p>
-      <w:pPr>
-        <w:spacing w:after="0" w:line="240" w:lineRule="auto"/>
-      </w:pPr>
-      <w:r>
-        <w:t>https://conda.io/docs/user-guide/install/index.html</w:t>
-      </w:r>
-    </w:p>
-    <w:p>
-      <w:pPr>
-        <w:spacing w:after="0" w:line="240" w:lineRule="auto"/>
-      </w:pPr>
-    </w:p>
-    <w:p>
-      <w:pPr>
-        <w:spacing w:after="0" w:line="240" w:lineRule="auto"/>
-      </w:pPr>
-      <w:r>
-        <w:t># Set up the environment</w:t>
-      </w:r>
-    </w:p>
-    <w:p>
-      <w:pPr>
-        <w:spacing w:after="0" w:line="240" w:lineRule="auto"/>
-      </w:pPr>
-      <w:r>
-        <w:t>I included a spec file called spec-file.txt what can be used to create the</w:t>
-      </w:r>
-    </w:p>
-    <w:p>
-      <w:pPr>
-        <w:spacing w:after="0" w:line="240" w:lineRule="auto"/>
-      </w:pPr>
-      <w:r>
-        <w:t>exact environment I used to build and run the classifier</w:t>
-      </w:r>
-    </w:p>
-    <w:p>
-      <w:pPr>
-        <w:spacing w:after="0" w:line="240" w:lineRule="auto"/>
-      </w:pPr>
-    </w:p>
-    <w:p>
-      <w:pPr>
-        <w:spacing w:after="0" w:line="240" w:lineRule="auto"/>
-      </w:pPr>
-      <w:r>
-        <w:lastRenderedPageBreak/>
-        <w:t>https://conda.io/docs/user-guide/tasks/manage-environments.html#building-identical-conda-environments</w:t>
-      </w:r>
-    </w:p>
-    <w:p>
-      <w:pPr>
-        <w:spacing w:after="0" w:line="240" w:lineRule="auto"/>
-      </w:pPr>
-    </w:p>
-    <w:p>
-      <w:pPr>
-        <w:spacing w:after="0" w:line="240" w:lineRule="auto"/>
-      </w:pPr>
-      <w:proofErr w:type="spellStart"/>
-      <w:r>
-        <w:t>conda</w:t>
-      </w:r>
-      <w:proofErr w:type="spellEnd"/>
-      <w:r>
-        <w:t xml:space="preserve"> create --name cs501 --file spec-file.txt</w:t>
-      </w:r>
-    </w:p>
-    <w:p>
-      <w:pPr>
-        <w:spacing w:after="0" w:line="240" w:lineRule="auto"/>
-      </w:pPr>
-    </w:p>
-    <w:p>
-      <w:pPr>
-        <w:spacing w:after="0" w:line="240" w:lineRule="auto"/>
-      </w:pPr>
-      <w:r>
-        <w:t>Then you need to use pip to install the '</w:t>
-      </w:r>
-      <w:proofErr w:type="spellStart"/>
-      <w:r>
-        <w:t>imutils</w:t>
-      </w:r>
-      <w:proofErr w:type="spellEnd"/>
-      <w:r>
-        <w:t>' package</w:t>
-      </w:r>
-    </w:p>
-    <w:p>
-      <w:pPr>
-        <w:spacing w:after="0" w:line="240" w:lineRule="auto"/>
-      </w:pPr>
-    </w:p>
-    <w:p>
-      <w:pPr>
-        <w:spacing w:after="0" w:line="240" w:lineRule="auto"/>
-      </w:pPr>
-      <w:r>
-        <w:t xml:space="preserve">pip install </w:t>
-      </w:r>
-      <w:proofErr w:type="spellStart"/>
-      <w:r>
-        <w:t>imutils</w:t>
-      </w:r>
-      <w:proofErr w:type="spellEnd"/>
-    </w:p>
-    <w:p>
-      <w:pPr>
-        <w:spacing w:after="0" w:line="240" w:lineRule="auto"/>
-      </w:pPr>
-    </w:p>
-    <w:p>
-      <w:pPr>
-        <w:spacing w:after="0" w:line="240" w:lineRule="auto"/>
-      </w:pPr>
-      <w:r>
-        <w:t># Run the classifier</w:t>
-      </w:r>
     </w:p>
     <w:p>
       <w:pPr>

</xml_diff>